<commit_message>
Updated with feedback from first events
</commit_message>
<xml_diff>
--- a/Presentation Guide.docx
+++ b/Presentation Guide.docx
@@ -18,7 +18,20 @@
         <w:t>Presentation Guide</w:t>
       </w:r>
     </w:p>
-    <w:p/>
+    <w:p>
+      <w:r>
+        <w:t>*Updated Nov 2</w:t>
+      </w:r>
+      <w:r>
+        <w:rPr>
+          <w:vertAlign w:val="superscript"/>
+        </w:rPr>
+        <w:t>nd</w:t>
+      </w:r>
+      <w:r>
+        <w:t xml:space="preserve"> with learnings from first events*</w:t>
+      </w:r>
+    </w:p>
     <w:p>
       <w:r>
         <w:t>This document gives guidance to presenters of the Windows 10 UWP Developer Workshops to assist in delivering a successful event.</w:t>
@@ -70,15 +83,25 @@
     </w:p>
     <w:p>
       <w:r>
-        <w:rPr>
-          <w:rFonts w:cs="Segoe UI"/>
-          <w:color w:val="000000"/>
-          <w:sz w:val="20"/>
-          <w:szCs w:val="20"/>
-        </w:rPr>
+        <w:t xml:space="preserve">Download the hands on lab manuals and files from </w:t>
+      </w:r>
+      <w:hyperlink r:id="rId6" w:history="1">
+        <w:r>
+          <w:rPr>
+            <w:rStyle w:val="Hyperlink"/>
+          </w:rPr>
+          <w:t>https://github.com/Windows-Readiness/WinDevHOLs</w:t>
+        </w:r>
+      </w:hyperlink>
+      <w:r>
+        <w:t xml:space="preserve"> .</w:t>
+      </w:r>
+    </w:p>
+    <w:p>
+      <w:r>
         <w:t xml:space="preserve">Watch videos of dry runs of the sessions at </w:t>
       </w:r>
-      <w:hyperlink r:id="rId6" w:history="1">
+      <w:hyperlink r:id="rId7" w:history="1">
         <w:r>
           <w:rPr>
             <w:rStyle w:val="Hyperlink"/>
@@ -96,7 +119,10 @@
           <w:sz w:val="20"/>
           <w:szCs w:val="20"/>
         </w:rPr>
-        <w:t xml:space="preserve">  to get an idea of style and pace.</w:t>
+        <w:t xml:space="preserve">  </w:t>
+      </w:r>
+      <w:r>
+        <w:t>to get an idea of style and pace.</w:t>
       </w:r>
     </w:p>
     <w:p>
@@ -161,7 +187,13 @@
         <w:t xml:space="preserve">Although attendees will have received a number of communications informing them of how to prepare their machines, inevitably some will arrive with improperly setup machines, or will have experienced problems with installing the tools. Be prepared for this and make sure you have briefed your </w:t>
       </w:r>
       <w:r>
-        <w:t>proctors to assist people during the Setup session.</w:t>
+        <w:t>proctors to assist people during the Setup session</w:t>
+      </w:r>
+      <w:r>
+        <w:t xml:space="preserve"> and during session 1</w:t>
+      </w:r>
+      <w:r>
+        <w:t>.</w:t>
       </w:r>
       <w:r>
         <w:br/>
@@ -208,7 +240,7 @@
         </w:rPr>
         <w:t xml:space="preserve"> </w:t>
       </w:r>
-      <w:hyperlink r:id="rId7" w:history="1">
+      <w:hyperlink r:id="rId8" w:history="1">
         <w:r>
           <w:rPr>
             <w:rStyle w:val="Hyperlink"/>
@@ -286,12 +318,27 @@
         </w:numPr>
       </w:pPr>
       <w:r>
-        <w:lastRenderedPageBreak/>
         <w:t>Presentation machine running Visual Studio, and with the Lab manual open so that you can copy blocks of code and paste into the code editor.</w:t>
       </w:r>
       <w:r>
         <w:br/>
-        <w:t>You may find it helpful to setup two virtual desktops, with Visual Studio showing in one, and the lab manual on the other, then you can use CTRL + Windows + Left Arrow|Right Arrow to easily switch between. Or use ALT+Tab if you keep them both on one desktop.</w:t>
+        <w:t xml:space="preserve">You may find it helpful to setup two virtual desktops, with Visual Studio showing in one, and the lab manual on the other, then you can use CTRL + Windows + Left </w:t>
+      </w:r>
+      <w:proofErr w:type="spellStart"/>
+      <w:r>
+        <w:t>Arrow|Right</w:t>
+      </w:r>
+      <w:proofErr w:type="spellEnd"/>
+      <w:r>
+        <w:t xml:space="preserve"> Arrow to easily switch between. Or use </w:t>
+      </w:r>
+      <w:proofErr w:type="spellStart"/>
+      <w:r>
+        <w:t>ALT+Tab</w:t>
+      </w:r>
+      <w:proofErr w:type="spellEnd"/>
+      <w:r>
+        <w:t xml:space="preserve"> if you keep them both on one desktop.</w:t>
       </w:r>
     </w:p>
     <w:p>
@@ -303,7 +350,15 @@
         </w:numPr>
       </w:pPr>
       <w:r>
-        <w:t>A separate device such as a Surface [Pro] next to your presentation machine, also with the Lab manual showing on it. In Settings – System – Power and Sleep, change the  timeouts so that the device doesn’t go to sleep too quickly while you are not using it.</w:t>
+        <w:t xml:space="preserve">A separate device such as a Surface [Pro] next to your presentation machine, also with the Lab manual showing on it. In Settings – System – Power and Sleep, change </w:t>
+      </w:r>
+      <w:proofErr w:type="gramStart"/>
+      <w:r>
+        <w:t>the  timeouts</w:t>
+      </w:r>
+      <w:proofErr w:type="gramEnd"/>
+      <w:r>
+        <w:t xml:space="preserve"> so that the device doesn’t go to sleep too quickly while you are not using it.</w:t>
       </w:r>
     </w:p>
     <w:p/>
@@ -317,7 +372,15 @@
     </w:p>
     <w:p>
       <w:r>
-        <w:t>For Lab 1, it is optional though recommended to demonstrate the app built in that lab running on an IoT device such as a Raspberry Pi 2. This comes with some challenges to demo. You will need:</w:t>
+        <w:t xml:space="preserve">For Lab 1, it is optional though recommended to demonstrate the app built in that lab running on an </w:t>
+      </w:r>
+      <w:proofErr w:type="spellStart"/>
+      <w:r>
+        <w:t>IoT</w:t>
+      </w:r>
+      <w:proofErr w:type="spellEnd"/>
+      <w:r>
+        <w:t xml:space="preserve"> device such as a Raspberry Pi 2. This comes with some challenges to demo. You will need:</w:t>
       </w:r>
     </w:p>
     <w:p>
@@ -329,7 +392,15 @@
         </w:numPr>
       </w:pPr>
       <w:r>
-        <w:t>HDMI input to your video projection so you can plug in the HDMI output of the IoT device to show what is being displayed</w:t>
+        <w:t xml:space="preserve">HDMI input to your video projection so you can plug in the HDMI output of the </w:t>
+      </w:r>
+      <w:proofErr w:type="spellStart"/>
+      <w:r>
+        <w:t>IoT</w:t>
+      </w:r>
+      <w:proofErr w:type="spellEnd"/>
+      <w:r>
+        <w:t xml:space="preserve"> device to show what is being displayed</w:t>
       </w:r>
     </w:p>
     <w:p>
@@ -341,15 +412,39 @@
         </w:numPr>
       </w:pPr>
       <w:r>
-        <w:t>Your PC and the IoT machine must be connected to the same subnet.</w:t>
+        <w:t xml:space="preserve">Your PC and the </w:t>
+      </w:r>
+      <w:proofErr w:type="spellStart"/>
+      <w:r>
+        <w:t>IoT</w:t>
+      </w:r>
+      <w:proofErr w:type="spellEnd"/>
+      <w:r>
+        <w:t xml:space="preserve"> machine must be connected to the same subnet.</w:t>
       </w:r>
       <w:r>
         <w:t xml:space="preserve"> </w:t>
       </w:r>
       <w:r>
-        <w:t xml:space="preserve">You may connect directly via ethernet or Wi-Fi or use Internet Connection Sharing (ICS) to connect through your development machine. For more information on connecting your IoT device to your local network, visit </w:t>
-      </w:r>
-      <w:hyperlink r:id="rId8" w:history="1">
+        <w:t xml:space="preserve">You may connect directly via </w:t>
+      </w:r>
+      <w:proofErr w:type="spellStart"/>
+      <w:r>
+        <w:t>ethernet</w:t>
+      </w:r>
+      <w:proofErr w:type="spellEnd"/>
+      <w:r>
+        <w:t xml:space="preserve"> or Wi-Fi or use Internet Connection Sharing (ICS) to connect through your development machine. For more information on connecting your </w:t>
+      </w:r>
+      <w:proofErr w:type="spellStart"/>
+      <w:r>
+        <w:t>IoT</w:t>
+      </w:r>
+      <w:proofErr w:type="spellEnd"/>
+      <w:r>
+        <w:t xml:space="preserve"> device to your local network, visit </w:t>
+      </w:r>
+      <w:hyperlink r:id="rId9" w:history="1">
         <w:r>
           <w:rPr>
             <w:rStyle w:val="Hyperlink"/>
@@ -370,7 +465,23 @@
         </w:numPr>
       </w:pPr>
       <w:r>
-        <w:t>Determine the local IP address of your IoT device. A Raspberry Pi 2 running the default Windows 10 for IoT devices displays its device name and IP address on the home screen.</w:t>
+        <w:t xml:space="preserve">Determine the local IP address of your </w:t>
+      </w:r>
+      <w:proofErr w:type="spellStart"/>
+      <w:r>
+        <w:t>IoT</w:t>
+      </w:r>
+      <w:proofErr w:type="spellEnd"/>
+      <w:r>
+        <w:t xml:space="preserve"> device. A Raspberry Pi 2 running the default Windows 10 for </w:t>
+      </w:r>
+      <w:proofErr w:type="spellStart"/>
+      <w:r>
+        <w:t>IoT</w:t>
+      </w:r>
+      <w:proofErr w:type="spellEnd"/>
+      <w:r>
+        <w:t xml:space="preserve"> devices displays its device name and IP address on the home screen.</w:t>
       </w:r>
     </w:p>
     <w:p>
@@ -382,9 +493,25 @@
         </w:numPr>
       </w:pPr>
       <w:r>
-        <w:t xml:space="preserve">Use Powershell to connect and configure your Windows 10 IoT Core device as described here: </w:t>
-      </w:r>
-      <w:hyperlink r:id="rId9" w:history="1">
+        <w:t xml:space="preserve">Use </w:t>
+      </w:r>
+      <w:proofErr w:type="spellStart"/>
+      <w:r>
+        <w:t>Powershell</w:t>
+      </w:r>
+      <w:proofErr w:type="spellEnd"/>
+      <w:r>
+        <w:t xml:space="preserve"> to connect and configure your Windows 10 </w:t>
+      </w:r>
+      <w:proofErr w:type="spellStart"/>
+      <w:r>
+        <w:t>IoT</w:t>
+      </w:r>
+      <w:proofErr w:type="spellEnd"/>
+      <w:r>
+        <w:t xml:space="preserve"> Core device as described here: </w:t>
+      </w:r>
+      <w:hyperlink r:id="rId10" w:history="1">
         <w:r>
           <w:rPr>
             <w:rStyle w:val="Hyperlink"/>
@@ -436,6 +563,7 @@
     </w:p>
     <w:p>
       <w:r>
+        <w:lastRenderedPageBreak/>
         <w:t xml:space="preserve">Do not go too slow! You cannot run the lab at the pace of the slowest person. Use your judgement on when to move on, but </w:t>
       </w:r>
       <w:r>
@@ -450,7 +578,6 @@
     </w:p>
     <w:p>
       <w:r>
-        <w:lastRenderedPageBreak/>
         <w:t>Some of the lab steps involve entry of multiple lines of code. Do not try to type in each line laboriously. Much better to copy the code from the lab manual and paste it in – but then take the trouble to explain what the code does.</w:t>
       </w:r>
     </w:p>
@@ -486,13 +613,29 @@
         <w:t>the lab manual on a separate device</w:t>
       </w:r>
       <w:r>
-        <w:t xml:space="preserve">. In the ‘Getting Setup’ session right at the beginning of the day, show attendees how to use the Windows 10 Virtual Desktop feature and open the lab manual on one desktop and Visual Studio on a second desktop. Then it is easy for attendees to use the Task View or CTRL + Windows + LeftArrow </w:t>
+        <w:t xml:space="preserve">. In the ‘Getting Setup’ session right at the beginning of the day, show attendees how to use the Windows 10 Virtual Desktop feature and open the lab manual on one desktop and Visual Studio on a second desktop. Then it is easy for attendees to use the Task View or CTRL + Windows + </w:t>
+      </w:r>
+      <w:proofErr w:type="spellStart"/>
+      <w:r>
+        <w:t>LeftArrow</w:t>
+      </w:r>
+      <w:proofErr w:type="spellEnd"/>
+      <w:r>
+        <w:t xml:space="preserve"> </w:t>
       </w:r>
       <w:r>
         <w:t>|</w:t>
       </w:r>
       <w:r>
-        <w:t xml:space="preserve"> RightArrow </w:t>
+        <w:t xml:space="preserve"> </w:t>
+      </w:r>
+      <w:proofErr w:type="spellStart"/>
+      <w:r>
+        <w:t>RightArrow</w:t>
+      </w:r>
+      <w:proofErr w:type="spellEnd"/>
+      <w:r>
+        <w:t xml:space="preserve"> </w:t>
       </w:r>
       <w:r>
         <w:t xml:space="preserve">hotkeys </w:t>
@@ -1608,6 +1751,7 @@
                 <w:sz w:val="20"/>
                 <w:szCs w:val="20"/>
               </w:rPr>
+              <w:lastRenderedPageBreak/>
               <w:t>Visual State Setters</w:t>
             </w:r>
           </w:p>
@@ -1697,7 +1841,6 @@
                 <w:sz w:val="20"/>
                 <w:szCs w:val="20"/>
               </w:rPr>
-              <w:lastRenderedPageBreak/>
               <w:t>Building an Adaptive UI</w:t>
             </w:r>
             <w:r>
@@ -1803,6 +1946,7 @@
                 <w:sz w:val="20"/>
                 <w:szCs w:val="20"/>
               </w:rPr>
+              <w:lastRenderedPageBreak/>
               <w:t>Tools to build</w:t>
             </w:r>
             <w:r>
@@ -2557,6 +2701,7 @@
                 <w:szCs w:val="20"/>
               </w:rPr>
             </w:pPr>
+            <w:proofErr w:type="spellStart"/>
             <w:r>
               <w:rPr>
                 <w:rFonts w:ascii="Segoe UI" w:hAnsi="Segoe UI" w:cs="Segoe UI"/>
@@ -2565,6 +2710,7 @@
               </w:rPr>
               <w:t>WebView</w:t>
             </w:r>
+            <w:proofErr w:type="spellEnd"/>
           </w:p>
           <w:p>
             <w:pPr>
@@ -2646,6 +2792,7 @@
                 <w:szCs w:val="20"/>
               </w:rPr>
             </w:pPr>
+            <w:proofErr w:type="spellStart"/>
             <w:r>
               <w:rPr>
                 <w:rFonts w:ascii="Segoe UI" w:hAnsi="Segoe UI" w:cs="Segoe UI"/>
@@ -2654,6 +2801,7 @@
               </w:rPr>
               <w:t>WebView</w:t>
             </w:r>
+            <w:proofErr w:type="spellEnd"/>
           </w:p>
           <w:p>
             <w:pPr>
@@ -2736,6 +2884,7 @@
                 <w:szCs w:val="20"/>
               </w:rPr>
             </w:pPr>
+            <w:proofErr w:type="spellStart"/>
             <w:r>
               <w:rPr>
                 <w:rFonts w:ascii="Segoe UI" w:hAnsi="Segoe UI" w:cs="Segoe UI"/>
@@ -2744,6 +2893,7 @@
               </w:rPr>
               <w:t>WebView</w:t>
             </w:r>
+            <w:proofErr w:type="spellEnd"/>
           </w:p>
           <w:p>
             <w:pPr>
@@ -3688,8 +3838,18 @@
                 <w:sz w:val="20"/>
                 <w:szCs w:val="20"/>
               </w:rPr>
-              <w:t>Windows Hello/Face Reco</w:t>
-            </w:r>
+              <w:t xml:space="preserve">Windows Hello/Face </w:t>
+            </w:r>
+            <w:proofErr w:type="spellStart"/>
+            <w:r>
+              <w:rPr>
+                <w:rFonts w:ascii="Segoe UI" w:hAnsi="Segoe UI" w:cs="Segoe UI"/>
+                <w:sz w:val="20"/>
+                <w:szCs w:val="20"/>
+              </w:rPr>
+              <w:t>Reco</w:t>
+            </w:r>
+            <w:proofErr w:type="spellEnd"/>
           </w:p>
           <w:p>
             <w:pPr>
@@ -3746,6 +3906,7 @@
                 <w:sz w:val="20"/>
                 <w:szCs w:val="20"/>
               </w:rPr>
+              <w:lastRenderedPageBreak/>
               <w:t xml:space="preserve">Voice Commands and Cortana integration </w:t>
             </w:r>
           </w:p>
@@ -3811,6 +3972,7 @@
                 <w:sz w:val="20"/>
                 <w:szCs w:val="20"/>
               </w:rPr>
+              <w:lastRenderedPageBreak/>
               <w:t>Voice commands</w:t>
             </w:r>
           </w:p>
@@ -3907,8 +4069,19 @@
                 <w:sz w:val="20"/>
                 <w:szCs w:val="20"/>
               </w:rPr>
-              <w:t>Ink text reco</w:t>
-            </w:r>
+              <w:lastRenderedPageBreak/>
+              <w:t xml:space="preserve">Ink text </w:t>
+            </w:r>
+            <w:proofErr w:type="spellStart"/>
+            <w:r>
+              <w:rPr>
+                <w:rFonts w:ascii="Segoe UI" w:hAnsi="Segoe UI" w:cs="Segoe UI"/>
+                <w:sz w:val="20"/>
+                <w:szCs w:val="20"/>
+              </w:rPr>
+              <w:t>reco</w:t>
+            </w:r>
+            <w:proofErr w:type="spellEnd"/>
           </w:p>
           <w:p>
             <w:pPr>
@@ -3931,7 +4104,25 @@
                 <w:sz w:val="20"/>
                 <w:szCs w:val="20"/>
               </w:rPr>
-              <w:t>Face Reco used in app</w:t>
+              <w:t xml:space="preserve">Face </w:t>
+            </w:r>
+            <w:proofErr w:type="spellStart"/>
+            <w:r>
+              <w:rPr>
+                <w:rFonts w:ascii="Segoe UI" w:hAnsi="Segoe UI" w:cs="Segoe UI"/>
+                <w:sz w:val="20"/>
+                <w:szCs w:val="20"/>
+              </w:rPr>
+              <w:t>Reco</w:t>
+            </w:r>
+            <w:proofErr w:type="spellEnd"/>
+            <w:r>
+              <w:rPr>
+                <w:rFonts w:ascii="Segoe UI" w:hAnsi="Segoe UI" w:cs="Segoe UI"/>
+                <w:sz w:val="20"/>
+                <w:szCs w:val="20"/>
+              </w:rPr>
+              <w:t xml:space="preserve"> used in app</w:t>
             </w:r>
           </w:p>
         </w:tc>
@@ -3970,6 +4161,7 @@
                 <w:sz w:val="20"/>
                 <w:szCs w:val="20"/>
               </w:rPr>
+              <w:lastRenderedPageBreak/>
               <w:t>4:0</w:t>
             </w:r>
             <w:r>
@@ -4279,8 +4471,18 @@
                 <w:sz w:val="20"/>
                 <w:szCs w:val="20"/>
               </w:rPr>
-              <w:t>Windows Hello/Face Reco</w:t>
-            </w:r>
+              <w:t xml:space="preserve">Windows Hello/Face </w:t>
+            </w:r>
+            <w:proofErr w:type="spellStart"/>
+            <w:r>
+              <w:rPr>
+                <w:rFonts w:ascii="Segoe UI" w:hAnsi="Segoe UI" w:cs="Segoe UI"/>
+                <w:sz w:val="20"/>
+                <w:szCs w:val="20"/>
+              </w:rPr>
+              <w:t>Reco</w:t>
+            </w:r>
+            <w:proofErr w:type="spellEnd"/>
           </w:p>
           <w:p>
             <w:pPr>
@@ -4474,8 +4676,18 @@
                 <w:sz w:val="20"/>
                 <w:szCs w:val="20"/>
               </w:rPr>
-              <w:t>Ink text reco</w:t>
-            </w:r>
+              <w:t xml:space="preserve">Ink text </w:t>
+            </w:r>
+            <w:proofErr w:type="spellStart"/>
+            <w:r>
+              <w:rPr>
+                <w:rFonts w:ascii="Segoe UI" w:hAnsi="Segoe UI" w:cs="Segoe UI"/>
+                <w:sz w:val="20"/>
+                <w:szCs w:val="20"/>
+              </w:rPr>
+              <w:t>reco</w:t>
+            </w:r>
+            <w:proofErr w:type="spellEnd"/>
           </w:p>
           <w:p>
             <w:pPr>
@@ -4498,7 +4710,25 @@
                 <w:sz w:val="20"/>
                 <w:szCs w:val="20"/>
               </w:rPr>
-              <w:t>Face Reco used in app</w:t>
+              <w:t xml:space="preserve">Face </w:t>
+            </w:r>
+            <w:proofErr w:type="spellStart"/>
+            <w:r>
+              <w:rPr>
+                <w:rFonts w:ascii="Segoe UI" w:hAnsi="Segoe UI" w:cs="Segoe UI"/>
+                <w:sz w:val="20"/>
+                <w:szCs w:val="20"/>
+              </w:rPr>
+              <w:t>Reco</w:t>
+            </w:r>
+            <w:proofErr w:type="spellEnd"/>
+            <w:r>
+              <w:rPr>
+                <w:rFonts w:ascii="Segoe UI" w:hAnsi="Segoe UI" w:cs="Segoe UI"/>
+                <w:sz w:val="20"/>
+                <w:szCs w:val="20"/>
+              </w:rPr>
+              <w:t xml:space="preserve"> used in app</w:t>
             </w:r>
           </w:p>
         </w:tc>
@@ -5442,6 +5672,15 @@
       </w:r>
     </w:p>
     <w:p>
+      <w:r>
+        <w:t xml:space="preserve">The slide deck for this session includes two labs. However, at the first events, what worked best was to use Session 1 primarily to ensure that as many attendees as possible have a setup that will allow them to take part in the labs. Do Lab 1 only, but get very engaged with the attendees: walk amongst them, make sure that they are able to do the lab. If they do not have the pre-requisite software correctly installed, get the proctors to assist them with installing missing tools, such as Visual Studio </w:t>
+      </w:r>
+      <w:r>
+        <w:lastRenderedPageBreak/>
+        <w:t>or the Tools for Windows 10. Think of this first session as a gentle introduction to the day. It is a great idea to demo the initial app on a Raspberry Pi.</w:t>
+      </w:r>
+    </w:p>
+    <w:p>
       <w:pPr>
         <w:rPr>
           <w:b/>
@@ -5456,7 +5695,15 @@
     </w:p>
     <w:p>
       <w:r>
-        <w:t>Note that Task 5 of Exercise 2 of this lab is to show the app running on an IoT device. Clearly, this is not a step that the attendees will be equipped to perform. It is a great idea to demo this if you can – but see the notes in the introduction of this document on the various setup steps you will have to perform to do this successfully.</w:t>
+        <w:t xml:space="preserve">Note that Task 5 of Exercise 2 of this lab is to show the app running on an </w:t>
+      </w:r>
+      <w:proofErr w:type="spellStart"/>
+      <w:r>
+        <w:t>IoT</w:t>
+      </w:r>
+      <w:proofErr w:type="spellEnd"/>
+      <w:r>
+        <w:t xml:space="preserve"> device. Clearly, this is not a step that the attendees will be equipped to perform. It is a great idea to demo this if you can – but see the notes in the introduction of this document on the various setup steps you will have to perform to do this successfully.</w:t>
       </w:r>
     </w:p>
     <w:p>
@@ -5467,7 +5714,13 @@
         <w:t>Exercise 3</w:t>
       </w:r>
       <w:r>
-        <w:t xml:space="preserve"> of this lab is Optional. You are advised not to go through this exercise or you probably will not have time to complete Lab 2. Leave it as an exercise for the attendees to go through I their own time.</w:t>
+        <w:t xml:space="preserve"> of this lab is Optional. You are advised not to go through this exercise or you probably will not have time to complete Lab 2. Leave it as an exercise f</w:t>
+      </w:r>
+      <w:r>
+        <w:t>or the attendees to go through in</w:t>
+      </w:r>
+      <w:r>
+        <w:t xml:space="preserve"> their own time.</w:t>
       </w:r>
     </w:p>
     <w:p>
@@ -5482,10 +5735,15 @@
         </w:rPr>
         <w:t>Lab 2: Page navigation and Handling Back</w:t>
       </w:r>
-    </w:p>
-    <w:p>
-      <w:r>
-        <w:lastRenderedPageBreak/>
+      <w:r>
+        <w:rPr>
+          <w:b/>
+        </w:rPr>
+        <w:t xml:space="preserve"> [Optional]</w:t>
+      </w:r>
+    </w:p>
+    <w:p>
+      <w:r>
         <w:t>The main teaching</w:t>
       </w:r>
       <w:r>
@@ -5515,20 +5773,21 @@
         <w:rPr>
           <w:lang w:val="fr-FR"/>
         </w:rPr>
-        <w:t>Session 2: Adaptive UI</w:t>
-      </w:r>
-    </w:p>
-    <w:p>
-      <w:pPr>
+        <w:t xml:space="preserve">Session </w:t>
+      </w:r>
+      <w:proofErr w:type="gramStart"/>
+      <w:r>
         <w:rPr>
           <w:lang w:val="fr-FR"/>
         </w:rPr>
-      </w:pPr>
+        <w:t>2:</w:t>
+      </w:r>
+      <w:proofErr w:type="gramEnd"/>
       <w:r>
         <w:rPr>
           <w:lang w:val="fr-FR"/>
         </w:rPr>
-        <w:t>Duration: 60 minutes</w:t>
+        <w:t xml:space="preserve"> Adaptive UI</w:t>
       </w:r>
     </w:p>
     <w:p>
@@ -5537,11 +5796,40 @@
           <w:lang w:val="fr-FR"/>
         </w:rPr>
       </w:pPr>
+      <w:proofErr w:type="gramStart"/>
       <w:r>
         <w:rPr>
           <w:lang w:val="fr-FR"/>
         </w:rPr>
-        <w:t>Lecture: slides (</w:t>
+        <w:t>Duration:</w:t>
+      </w:r>
+      <w:proofErr w:type="gramEnd"/>
+      <w:r>
+        <w:rPr>
+          <w:lang w:val="fr-FR"/>
+        </w:rPr>
+        <w:t xml:space="preserve"> 60 minutes</w:t>
+      </w:r>
+    </w:p>
+    <w:p>
+      <w:pPr>
+        <w:rPr>
+          <w:lang w:val="fr-FR"/>
+        </w:rPr>
+      </w:pPr>
+      <w:proofErr w:type="gramStart"/>
+      <w:r>
+        <w:rPr>
+          <w:lang w:val="fr-FR"/>
+        </w:rPr>
+        <w:t>Lecture:</w:t>
+      </w:r>
+      <w:proofErr w:type="gramEnd"/>
+      <w:r>
+        <w:rPr>
+          <w:lang w:val="fr-FR"/>
+        </w:rPr>
+        <w:t xml:space="preserve"> slides (</w:t>
       </w:r>
       <w:r>
         <w:rPr>
@@ -5569,6 +5857,11 @@
         <w:t>Lab: Building an Adaptive UI</w:t>
       </w:r>
     </w:p>
+    <w:p>
+      <w:r>
+        <w:t>Take your time walking through this lab. Make sure that you read the introductory paragraph to each Task in the lab so that the teaching points are clear.</w:t>
+      </w:r>
+    </w:p>
     <w:p/>
     <w:p>
       <w:pPr>
@@ -5579,16 +5872,26 @@
       </w:r>
     </w:p>
     <w:p>
-      <w:r>
-        <w:t>Duration : 30 minutes</w:t>
-      </w:r>
-    </w:p>
-    <w:p>
+      <w:proofErr w:type="gramStart"/>
+      <w:r>
+        <w:t>Duration :</w:t>
+      </w:r>
+      <w:proofErr w:type="gramEnd"/>
+      <w:r>
+        <w:t xml:space="preserve"> 30 minutes</w:t>
+      </w:r>
+    </w:p>
+    <w:p>
+      <w:proofErr w:type="gramStart"/>
       <w:r>
         <w:t>Lecture :</w:t>
       </w:r>
-      <w:r>
-        <w:t xml:space="preserve"> slides (10 minutes)</w:t>
+      <w:proofErr w:type="gramEnd"/>
+      <w:r>
+        <w:t xml:space="preserve"> slides (15</w:t>
+      </w:r>
+      <w:r>
+        <w:t xml:space="preserve"> minutes)</w:t>
       </w:r>
     </w:p>
     <w:p>
@@ -5597,92 +5900,90 @@
           <w:b/>
         </w:rPr>
       </w:pPr>
+      <w:proofErr w:type="gramStart"/>
       <w:r>
         <w:rPr>
           <w:b/>
         </w:rPr>
-        <w:t>Lab : Adding Live Tiles and Notifications</w:t>
-      </w:r>
-    </w:p>
-    <w:p>
-      <w:r>
-        <w:t>You will probably not have time to go through Exercise 3 – Interactive Toast. Encourage attendees to go through the exercise in their own time as it is a great example of how UWP has extended the Toast framework to provide useful new ways for users to interact with your app.</w:t>
-      </w:r>
-    </w:p>
-    <w:p/>
-    <w:p>
-      <w:pPr>
-        <w:pStyle w:val="Heading2"/>
-      </w:pPr>
-      <w:r>
-        <w:t>Session 4: Edge and Hosted Web Apps</w:t>
-      </w:r>
-    </w:p>
-    <w:p>
-      <w:r>
-        <w:t>Duration : 60 minutes</w:t>
-      </w:r>
-    </w:p>
-    <w:p>
-      <w:r>
-        <w:t>Lecture : slides (20 minutes)</w:t>
-      </w:r>
-    </w:p>
-    <w:p>
+        <w:t>Lab :</w:t>
+      </w:r>
+      <w:proofErr w:type="gramEnd"/>
       <w:r>
         <w:rPr>
           <w:b/>
         </w:rPr>
-        <w:t>Lab</w:t>
-      </w:r>
+        <w:t xml:space="preserve"> Adding Live Tiles and Notifications</w:t>
+      </w:r>
+    </w:p>
+    <w:p>
+      <w:r>
+        <w:t>You will not have time to go through Exercise 3 – Interactive Toast. Encourage attendees to go through the exercise in their own time as it is a great example of how UWP has extended the Toast framework to provide useful new ways for users to interact with your app.</w:t>
+      </w:r>
+    </w:p>
+    <w:p/>
+    <w:p>
+      <w:pPr>
+        <w:pStyle w:val="Heading2"/>
+      </w:pPr>
+      <w:r>
+        <w:t>Session 4: Edge and Hosted Web Apps</w:t>
+      </w:r>
+    </w:p>
+    <w:p>
+      <w:proofErr w:type="gramStart"/>
+      <w:r>
+        <w:t>Duration :</w:t>
+      </w:r>
+      <w:proofErr w:type="gramEnd"/>
+      <w:r>
+        <w:t xml:space="preserve"> 60 minutes</w:t>
+      </w:r>
+    </w:p>
+    <w:p>
+      <w:proofErr w:type="gramStart"/>
+      <w:r>
+        <w:t>Lecture :</w:t>
+      </w:r>
+      <w:proofErr w:type="gramEnd"/>
+      <w:r>
+        <w:t xml:space="preserve"> slides (20 minutes)</w:t>
+      </w:r>
+    </w:p>
+    <w:p>
       <w:r>
         <w:rPr>
           <w:b/>
         </w:rPr>
-        <w:t xml:space="preserve"> 1</w:t>
+        <w:lastRenderedPageBreak/>
+        <w:t>Lab</w:t>
       </w:r>
       <w:r>
         <w:rPr>
           <w:b/>
         </w:rPr>
-        <w:t xml:space="preserve">: </w:t>
-      </w:r>
-      <w:r>
-        <w:rPr>
-          <w:b/>
-        </w:rPr>
-        <w:t>WebView</w:t>
-      </w:r>
-      <w:r>
-        <w:t xml:space="preserve"> – this </w:t>
-      </w:r>
-      <w:r>
-        <w:t>is exerci</w:t>
-      </w:r>
-      <w:r>
-        <w:t xml:space="preserve">se 1 of the </w:t>
-      </w:r>
-      <w:r>
-        <w:t>Hosted Web Apps</w:t>
-      </w:r>
-      <w:r>
-        <w:t xml:space="preserve"> lab</w:t>
-      </w:r>
-    </w:p>
-    <w:p>
-      <w:r>
-        <w:rPr>
-          <w:b/>
-        </w:rPr>
-        <w:t>Lab 2: Hosted Web Apps</w:t>
-      </w:r>
-      <w:r>
-        <w:t xml:space="preserve"> – this is exercise 2 of the Hosted Web Apps lab</w:t>
-      </w:r>
-    </w:p>
-    <w:p>
-      <w:r>
-        <w:t>Note that this lab has a short Exercise 3 on Manifoldjs. If you have time, you may wish to demo this exercise, but not do it as an instructor-led lab. Be careful if you do, there are some supporting packages you need to install in order to perform this exercise.</w:t>
+        <w:t>: Hosted Web Apps</w:t>
+      </w:r>
+      <w:r>
+        <w:t xml:space="preserve"> </w:t>
+      </w:r>
+    </w:p>
+    <w:p>
+      <w:r>
+        <w:t xml:space="preserve">Note that this lab has a short </w:t>
+      </w:r>
+      <w:r>
+        <w:t>last e</w:t>
+      </w:r>
+      <w:r>
+        <w:t xml:space="preserve">xercise on </w:t>
+      </w:r>
+      <w:proofErr w:type="spellStart"/>
+      <w:r>
+        <w:t>Manifoldjs</w:t>
+      </w:r>
+      <w:proofErr w:type="spellEnd"/>
+      <w:r>
+        <w:t>. If you have time, you may wish to demo this exercise, but not do it as an instructor-led lab. Be careful if you do, there are some supporting packages you need to install in order to perform this exercise.</w:t>
       </w:r>
     </w:p>
     <w:p/>
@@ -5697,7 +5998,21 @@
         <w:rPr>
           <w:lang w:val="fr-FR"/>
         </w:rPr>
-        <w:t>Session 5: Cloud Services</w:t>
+        <w:t xml:space="preserve">Session </w:t>
+      </w:r>
+      <w:proofErr w:type="gramStart"/>
+      <w:r>
+        <w:rPr>
+          <w:lang w:val="fr-FR"/>
+        </w:rPr>
+        <w:t>5:</w:t>
+      </w:r>
+      <w:proofErr w:type="gramEnd"/>
+      <w:r>
+        <w:rPr>
+          <w:lang w:val="fr-FR"/>
+        </w:rPr>
+        <w:t xml:space="preserve"> Cloud Services</w:t>
       </w:r>
     </w:p>
     <w:p>
@@ -5733,11 +6048,19 @@
       </w:r>
     </w:p>
     <w:p>
+      <w:proofErr w:type="gramStart"/>
       <w:r>
         <w:rPr>
           <w:b/>
         </w:rPr>
-        <w:t xml:space="preserve">Lab : </w:t>
+        <w:t>Lab :</w:t>
+      </w:r>
+      <w:proofErr w:type="gramEnd"/>
+      <w:r>
+        <w:rPr>
+          <w:b/>
+        </w:rPr>
+        <w:t xml:space="preserve"> </w:t>
       </w:r>
       <w:r>
         <w:rPr>
@@ -5757,10 +6080,15 @@
         </w:rPr>
         <w:t>to the Cloud</w:t>
       </w:r>
-    </w:p>
-    <w:p>
-      <w:r>
-        <w:lastRenderedPageBreak/>
+      <w:r>
+        <w:rPr>
+          <w:b/>
+        </w:rPr>
+        <w:t xml:space="preserve"> (Exercises 1 and 2 only)</w:t>
+      </w:r>
+    </w:p>
+    <w:p>
+      <w:r>
         <w:t>The lab manual for this is very long – but a lot of it is pictures. Nonetheless, make sure you rehearse this to ensure that you can deliver it successfully within the allocated time.</w:t>
       </w:r>
     </w:p>
@@ -5771,7 +6099,7 @@
       <w:r>
         <w:t xml:space="preserve">involves the attendees connecting to an existing Azure App Service Mobile App service. This service requires authentication, so a custom Azure Active Directory has been set up with 500 users created in it, names </w:t>
       </w:r>
-      <w:hyperlink r:id="rId10" w:history="1">
+      <w:hyperlink r:id="rId11" w:history="1">
         <w:r>
           <w:rPr>
             <w:rStyle w:val="Hyperlink"/>
@@ -5782,7 +6110,7 @@
       <w:r>
         <w:t xml:space="preserve"> through </w:t>
       </w:r>
-      <w:hyperlink r:id="rId11" w:history="1">
+      <w:hyperlink r:id="rId12" w:history="1">
         <w:r>
           <w:rPr>
             <w:rStyle w:val="Hyperlink"/>
@@ -5809,12 +6137,36 @@
         <w:t>Password499</w:t>
       </w:r>
       <w:r>
-        <w:t xml:space="preserve"> respectively. The username token is stored against every item stored in the cloud database, so in principle, every user will enjoy separation of their data from everyone else’s. Also, a webjob runs every night to clear down data stored in the backend database.</w:t>
-      </w:r>
-    </w:p>
-    <w:p>
-      <w:r>
-        <w:t xml:space="preserve">However, people taking the lab call a webpage to find out which username/password to use but all that does is round-robin the available users. Therefore, there is a very slim chance that if more than 500 people take the lab in any one day, or people just choose a username at random, then they may find that two or more people end up using the same username and the ToDo items they create will be merged. For this reason, please advise folks to keep it clean when creating ToDo items! </w:t>
+        <w:t xml:space="preserve"> respectively. The username token is stored against every item stored in the cloud database, so in principle, every user will enjoy separation of their data from everyone else’s. Also, a </w:t>
+      </w:r>
+      <w:proofErr w:type="spellStart"/>
+      <w:r>
+        <w:t>webjob</w:t>
+      </w:r>
+      <w:proofErr w:type="spellEnd"/>
+      <w:r>
+        <w:t xml:space="preserve"> runs every night to clear down data stored in the backend database.</w:t>
+      </w:r>
+    </w:p>
+    <w:p>
+      <w:r>
+        <w:t xml:space="preserve">However, people taking the lab call a webpage to find out which username/password to use but all that does is round-robin the available users. Therefore, there is a very slim chance that if more than 500 people take the lab in any one day, or people just choose a username at random, then they may find that two or more people end up using the same username and the </w:t>
+      </w:r>
+      <w:proofErr w:type="spellStart"/>
+      <w:r>
+        <w:t>ToDo</w:t>
+      </w:r>
+      <w:proofErr w:type="spellEnd"/>
+      <w:r>
+        <w:t xml:space="preserve"> items they create will be merged. For this reason, please advise folks to keep it clean when creating </w:t>
+      </w:r>
+      <w:proofErr w:type="spellStart"/>
+      <w:r>
+        <w:t>ToDo</w:t>
+      </w:r>
+      <w:proofErr w:type="spellEnd"/>
+      <w:r>
+        <w:t xml:space="preserve"> items! </w:t>
       </w:r>
     </w:p>
     <w:p/>
@@ -5926,6 +6278,17 @@
     </w:p>
     <w:p>
       <w:r>
+        <w:lastRenderedPageBreak/>
+        <w:t>If Cortana is not recognising what you are saying to her, and you are using a headset microphone to present so that everyone can hear you, try turning off the headset just when you talk to Cortana. When your voice is also coming out over the public address</w:t>
+      </w:r>
+      <w:bookmarkStart w:id="0" w:name="_GoBack"/>
+      <w:bookmarkEnd w:id="0"/>
+      <w:r>
+        <w:t>, Cortana voice recognition can have difficulties.</w:t>
+      </w:r>
+    </w:p>
+    <w:p>
+      <w:r>
         <w:t>You will not have time to go through Exercise 3 of this lab if you want to go through the Inking lab as well, so please encourage attendees to work through Ex 3 in their own time. It’s an interesting exercise implementing a background task to handle speech interactions through the Cortana UI.</w:t>
       </w:r>
     </w:p>
@@ -5996,7 +6359,6 @@
     </w:p>
     <w:p>
       <w:r>
-        <w:lastRenderedPageBreak/>
         <w:t xml:space="preserve">Lecture: </w:t>
       </w:r>
       <w:r>
@@ -6144,6 +6506,7 @@
         <w:pStyle w:val="Heading2"/>
       </w:pPr>
       <w:r>
+        <w:lastRenderedPageBreak/>
         <w:t>Hands On Labs – Full List</w:t>
       </w:r>
     </w:p>
@@ -6160,7 +6523,7 @@
       <w:r>
         <w:t xml:space="preserve">at </w:t>
       </w:r>
-      <w:hyperlink r:id="rId12" w:history="1">
+      <w:hyperlink r:id="rId13" w:history="1">
         <w:r>
           <w:rPr>
             <w:rStyle w:val="Hyperlink"/>
@@ -6177,8 +6540,6 @@
       <w:r>
         <w:t>workshop</w:t>
       </w:r>
-      <w:bookmarkStart w:id="0" w:name="_GoBack"/>
-      <w:bookmarkEnd w:id="0"/>
       <w:r>
         <w:t xml:space="preserve"> sessions):</w:t>
       </w:r>
@@ -6331,7 +6692,6 @@
         <w:ind w:left="360"/>
       </w:pPr>
       <w:r>
-        <w:lastRenderedPageBreak/>
         <w:t>08</w:t>
       </w:r>
       <w:r>
@@ -6339,8 +6699,6 @@
       </w:r>
       <w:r>
         <w:tab/>
-      </w:r>
-      <w:r>
         <w:t>Using Adaptive Code</w:t>
       </w:r>
     </w:p>
@@ -6373,8 +6731,6 @@
       </w:r>
       <w:r>
         <w:tab/>
-      </w:r>
-      <w:r>
         <w:t>Background Tasks</w:t>
       </w:r>
     </w:p>
@@ -6390,8 +6746,6 @@
       </w:r>
       <w:r>
         <w:tab/>
-      </w:r>
-      <w:r>
         <w:t>Launch for Results</w:t>
       </w:r>
     </w:p>

</xml_diff>